<commit_message>
Updated easy acces to pdfs encrypted inner main page
</commit_message>
<xml_diff>
--- a/curriculum_ES.docx
+++ b/curriculum_ES.docx
@@ -764,7 +764,10 @@
               <w:ind w:left="105"/>
             </w:pPr>
             <w:r>
-              <w:t>Ingeniero en sistemas desarrollador</w:t>
+              <w:t>Técnico</w:t>
+            </w:r>
+            <w:r>
+              <w:t xml:space="preserve"> en sistemas desarrollador</w:t>
             </w:r>
           </w:p>
         </w:tc>
@@ -2929,13 +2932,7 @@
         </w:rPr>
       </w:pPr>
       <w:r>
-        <w:t>Ingeniero mecatr</w:t>
-      </w:r>
-      <w:r>
-        <w:rPr>
-          <w:lang w:val="es-MX"/>
-        </w:rPr>
-        <w:t>ónico</w:t>
+        <w:t>Técnico en electrónica</w:t>
       </w:r>
     </w:p>
     <w:p>

</xml_diff>